<commit_message>
commit for melvin help
</commit_message>
<xml_diff>
--- a/gamba rules.docx
+++ b/gamba rules.docx
@@ -456,28 +456,68 @@
     </w:p>
     <w:p>
       <w:pPr>
-        <w:rPr>
-          <w:rFonts w:ascii="Times New Roman" w:hAnsi="Times New Roman" w:cs="Times New Roman"/>
-          <w:sz w:val="24"/>
-          <w:szCs w:val="24"/>
-        </w:rPr>
-      </w:pPr>
-    </w:p>
-    <w:p>
-      <w:pPr>
-        <w:rPr>
-          <w:rFonts w:ascii="Times New Roman" w:hAnsi="Times New Roman" w:cs="Times New Roman"/>
-          <w:sz w:val="24"/>
-          <w:szCs w:val="24"/>
-        </w:rPr>
-      </w:pPr>
-      <w:r>
-        <w:rPr>
-          <w:rFonts w:ascii="Times New Roman" w:hAnsi="Times New Roman" w:cs="Times New Roman"/>
-          <w:sz w:val="24"/>
-          <w:szCs w:val="24"/>
-        </w:rPr>
-        <w:t>Different Components of Website:</w:t>
+        <w:pStyle w:val="ListParagraph"/>
+        <w:numPr>
+          <w:ilvl w:val="0"/>
+          <w:numId w:val="1"/>
+        </w:numPr>
+        <w:rPr>
+          <w:rFonts w:ascii="Times New Roman" w:hAnsi="Times New Roman" w:cs="Times New Roman"/>
+          <w:sz w:val="24"/>
+          <w:szCs w:val="24"/>
+        </w:rPr>
+      </w:pPr>
+      <w:r>
+        <w:rPr>
+          <w:rFonts w:ascii="Times New Roman" w:hAnsi="Times New Roman" w:cs="Times New Roman"/>
+          <w:b/>
+          <w:bCs/>
+          <w:sz w:val="24"/>
+          <w:szCs w:val="24"/>
+        </w:rPr>
+        <w:t>*maybe add a time factor to create suspense and urge users to play quickly</w:t>
+      </w:r>
+    </w:p>
+    <w:p>
+      <w:pPr>
+        <w:rPr>
+          <w:rFonts w:ascii="Times New Roman" w:hAnsi="Times New Roman" w:cs="Times New Roman"/>
+          <w:sz w:val="24"/>
+          <w:szCs w:val="24"/>
+        </w:rPr>
+      </w:pPr>
+    </w:p>
+    <w:p>
+      <w:pPr>
+        <w:rPr>
+          <w:rFonts w:ascii="Times New Roman" w:hAnsi="Times New Roman" w:cs="Times New Roman"/>
+          <w:sz w:val="24"/>
+          <w:szCs w:val="24"/>
+        </w:rPr>
+      </w:pPr>
+      <w:r>
+        <w:rPr>
+          <w:rFonts w:ascii="Times New Roman" w:hAnsi="Times New Roman" w:cs="Times New Roman"/>
+          <w:sz w:val="24"/>
+          <w:szCs w:val="24"/>
+        </w:rPr>
+        <w:t>Different Components of Website</w:t>
+      </w:r>
+      <w:r>
+        <w:rPr>
+          <w:rFonts w:ascii="Times New Roman" w:hAnsi="Times New Roman" w:cs="Times New Roman"/>
+          <w:sz w:val="24"/>
+          <w:szCs w:val="24"/>
+        </w:rPr>
+        <w:t>/Links</w:t>
+      </w:r>
+      <w:r>
+        <w:rPr>
+          <w:rFonts w:ascii="Times New Roman" w:hAnsi="Times New Roman" w:cs="Times New Roman"/>
+          <w:sz w:val="24"/>
+          <w:szCs w:val="24"/>
+        </w:rPr>
+        <w:t>:</w:t>
       </w:r>
     </w:p>
     <w:p>
@@ -521,7 +561,117 @@
           <w:sz w:val="24"/>
           <w:szCs w:val="24"/>
         </w:rPr>
-        <w:t>Input name</w:t>
+        <w:t>Links to:</w:t>
+      </w:r>
+    </w:p>
+    <w:p>
+      <w:pPr>
+        <w:pStyle w:val="ListParagraph"/>
+        <w:numPr>
+          <w:ilvl w:val="2"/>
+          <w:numId w:val="3"/>
+        </w:numPr>
+        <w:rPr>
+          <w:rFonts w:ascii="Times New Roman" w:hAnsi="Times New Roman" w:cs="Times New Roman"/>
+          <w:sz w:val="24"/>
+          <w:szCs w:val="24"/>
+        </w:rPr>
+      </w:pPr>
+      <w:r>
+        <w:rPr>
+          <w:rFonts w:ascii="Times New Roman" w:hAnsi="Times New Roman" w:cs="Times New Roman"/>
+          <w:sz w:val="24"/>
+          <w:szCs w:val="24"/>
+        </w:rPr>
+        <w:t>Play</w:t>
+      </w:r>
+    </w:p>
+    <w:p>
+      <w:pPr>
+        <w:pStyle w:val="ListParagraph"/>
+        <w:numPr>
+          <w:ilvl w:val="2"/>
+          <w:numId w:val="3"/>
+        </w:numPr>
+        <w:rPr>
+          <w:rFonts w:ascii="Times New Roman" w:hAnsi="Times New Roman" w:cs="Times New Roman"/>
+          <w:sz w:val="24"/>
+          <w:szCs w:val="24"/>
+        </w:rPr>
+      </w:pPr>
+      <w:r>
+        <w:rPr>
+          <w:rFonts w:ascii="Times New Roman" w:hAnsi="Times New Roman" w:cs="Times New Roman"/>
+          <w:sz w:val="24"/>
+          <w:szCs w:val="24"/>
+        </w:rPr>
+        <w:t>How to play</w:t>
+      </w:r>
+    </w:p>
+    <w:p>
+      <w:pPr>
+        <w:pStyle w:val="ListParagraph"/>
+        <w:numPr>
+          <w:ilvl w:val="2"/>
+          <w:numId w:val="3"/>
+        </w:numPr>
+        <w:rPr>
+          <w:rFonts w:ascii="Times New Roman" w:hAnsi="Times New Roman" w:cs="Times New Roman"/>
+          <w:sz w:val="24"/>
+          <w:szCs w:val="24"/>
+        </w:rPr>
+      </w:pPr>
+      <w:r>
+        <w:rPr>
+          <w:rFonts w:ascii="Times New Roman" w:hAnsi="Times New Roman" w:cs="Times New Roman"/>
+          <w:sz w:val="24"/>
+          <w:szCs w:val="24"/>
+        </w:rPr>
+        <w:t xml:space="preserve">Leaderboard </w:t>
+      </w:r>
+    </w:p>
+    <w:p>
+      <w:pPr>
+        <w:pStyle w:val="ListParagraph"/>
+        <w:numPr>
+          <w:ilvl w:val="2"/>
+          <w:numId w:val="3"/>
+        </w:numPr>
+        <w:rPr>
+          <w:rFonts w:ascii="Times New Roman" w:hAnsi="Times New Roman" w:cs="Times New Roman"/>
+          <w:sz w:val="24"/>
+          <w:szCs w:val="24"/>
+        </w:rPr>
+      </w:pPr>
+      <w:r>
+        <w:rPr>
+          <w:rFonts w:ascii="Times New Roman" w:hAnsi="Times New Roman" w:cs="Times New Roman"/>
+          <w:sz w:val="24"/>
+          <w:szCs w:val="24"/>
+        </w:rPr>
+        <w:t xml:space="preserve">Settings </w:t>
+      </w:r>
+    </w:p>
+    <w:p>
+      <w:pPr>
+        <w:pStyle w:val="ListParagraph"/>
+        <w:numPr>
+          <w:ilvl w:val="2"/>
+          <w:numId w:val="3"/>
+        </w:numPr>
+        <w:rPr>
+          <w:rFonts w:ascii="Times New Roman" w:hAnsi="Times New Roman" w:cs="Times New Roman"/>
+          <w:sz w:val="24"/>
+          <w:szCs w:val="24"/>
+        </w:rPr>
+      </w:pPr>
+      <w:r>
+        <w:rPr>
+          <w:rFonts w:ascii="Times New Roman" w:hAnsi="Times New Roman" w:cs="Times New Roman"/>
+          <w:sz w:val="24"/>
+          <w:szCs w:val="24"/>
+        </w:rPr>
+        <w:t>About</w:t>
       </w:r>
     </w:p>
     <w:p>
@@ -565,7 +715,7 @@
           <w:sz w:val="24"/>
           <w:szCs w:val="24"/>
         </w:rPr>
-        <w:t>Leaderboard</w:t>
+        <w:t>How to play instructions page</w:t>
       </w:r>
     </w:p>
     <w:p>
@@ -587,7 +737,51 @@
           <w:sz w:val="24"/>
           <w:szCs w:val="24"/>
         </w:rPr>
+        <w:t>Leaderboard</w:t>
+      </w:r>
+    </w:p>
+    <w:p>
+      <w:pPr>
+        <w:pStyle w:val="ListParagraph"/>
+        <w:numPr>
+          <w:ilvl w:val="0"/>
+          <w:numId w:val="3"/>
+        </w:numPr>
+        <w:rPr>
+          <w:rFonts w:ascii="Times New Roman" w:hAnsi="Times New Roman" w:cs="Times New Roman"/>
+          <w:sz w:val="24"/>
+          <w:szCs w:val="24"/>
+        </w:rPr>
+      </w:pPr>
+      <w:r>
+        <w:rPr>
+          <w:rFonts w:ascii="Times New Roman" w:hAnsi="Times New Roman" w:cs="Times New Roman"/>
+          <w:sz w:val="24"/>
+          <w:szCs w:val="24"/>
+        </w:rPr>
         <w:t>Settings</w:t>
+      </w:r>
+    </w:p>
+    <w:p>
+      <w:pPr>
+        <w:pStyle w:val="ListParagraph"/>
+        <w:numPr>
+          <w:ilvl w:val="0"/>
+          <w:numId w:val="3"/>
+        </w:numPr>
+        <w:rPr>
+          <w:rFonts w:ascii="Times New Roman" w:hAnsi="Times New Roman" w:cs="Times New Roman"/>
+          <w:sz w:val="24"/>
+          <w:szCs w:val="24"/>
+        </w:rPr>
+      </w:pPr>
+      <w:r>
+        <w:rPr>
+          <w:rFonts w:ascii="Times New Roman" w:hAnsi="Times New Roman" w:cs="Times New Roman"/>
+          <w:sz w:val="24"/>
+          <w:szCs w:val="24"/>
+        </w:rPr>
+        <w:t>About</w:t>
       </w:r>
     </w:p>
     <w:p>
@@ -637,6 +831,14 @@
         </w:rPr>
         <w:t xml:space="preserve"> </w:t>
       </w:r>
+      <w:r>
+        <w:rPr>
+          <w:rFonts w:ascii="Times New Roman" w:hAnsi="Times New Roman" w:cs="Times New Roman"/>
+          <w:sz w:val="24"/>
+          <w:szCs w:val="24"/>
+        </w:rPr>
+        <w:t xml:space="preserve"> </w:t>
+      </w:r>
     </w:p>
     <w:p>
       <w:pPr>
@@ -683,6 +885,7 @@
           <w:sz w:val="24"/>
           <w:szCs w:val="24"/>
         </w:rPr>
+        <w:lastRenderedPageBreak/>
         <w:t xml:space="preserve">Click on an obtained letter will apply a gray screen(clear w/ black; opacity: </w:t>
       </w:r>
       <w:r>
@@ -691,7 +894,41 @@
           <w:sz w:val="24"/>
           <w:szCs w:val="24"/>
         </w:rPr>
-        <w:t>60%?) where it separates player from main game and allow the player to create a word(max 25 letters)</w:t>
+        <w:t>60%</w:t>
+      </w:r>
+      <w:r>
+        <w:rPr>
+          <w:rFonts w:ascii="Times New Roman" w:hAnsi="Times New Roman" w:cs="Times New Roman"/>
+          <w:sz w:val="24"/>
+          <w:szCs w:val="24"/>
+        </w:rPr>
+        <w:t>(</w:t>
+      </w:r>
+      <w:r>
+        <w:rPr>
+          <w:rFonts w:ascii="Times New Roman" w:hAnsi="Times New Roman" w:cs="Times New Roman"/>
+          <w:b/>
+          <w:bCs/>
+          <w:sz w:val="24"/>
+          <w:szCs w:val="24"/>
+        </w:rPr>
+        <w:t>?</w:t>
+      </w:r>
+      <w:r>
+        <w:rPr>
+          <w:rFonts w:ascii="Times New Roman" w:hAnsi="Times New Roman" w:cs="Times New Roman"/>
+          <w:sz w:val="24"/>
+          <w:szCs w:val="24"/>
+        </w:rPr>
+        <w:t>)</w:t>
+      </w:r>
+      <w:r>
+        <w:rPr>
+          <w:rFonts w:ascii="Times New Roman" w:hAnsi="Times New Roman" w:cs="Times New Roman"/>
+          <w:sz w:val="24"/>
+          <w:szCs w:val="24"/>
+        </w:rPr>
+        <w:t>) where it separates player from main game and allow the player to create a word(max 25 letters)</w:t>
       </w:r>
     </w:p>
     <w:p>
@@ -861,7 +1098,7 @@
         <w:rFonts w:ascii="Courier New" w:hAnsi="Courier New" w:cs="Courier New" w:hint="default"/>
       </w:rPr>
     </w:lvl>
-    <w:lvl w:ilvl="2" w:tplc="04090005" w:tentative="1">
+    <w:lvl w:ilvl="2" w:tplc="04090005">
       <w:start w:val="1"/>
       <w:numFmt w:val="bullet"/>
       <w:lvlText w:val=""/>

</xml_diff>